<commit_message>
Package structure added, fixed a small error in xml saving
</commit_message>
<xml_diff>
--- a/Documentation/Report/JabberPoint problem report.docx
+++ b/Documentation/Report/JabberPoint problem report.docx
@@ -1,6 +1,6 @@
 
 <file path=word/document.xml><?xml version="1.0" encoding="utf-8"?>
-<w:document xmlns:wpc="http://schemas.microsoft.com/office/word/2010/wordprocessingCanvas" xmlns:cx="http://schemas.microsoft.com/office/drawing/2014/chartex" xmlns:cx1="http://schemas.microsoft.com/office/drawing/2015/9/8/chartex" xmlns:cx2="http://schemas.microsoft.com/office/drawing/2015/10/21/chartex" xmlns:cx3="http://schemas.microsoft.com/office/drawing/2016/5/9/chartex" xmlns:cx4="http://schemas.microsoft.com/office/drawing/2016/5/10/chartex" xmlns:cx5="http://schemas.microsoft.com/office/drawing/2016/5/11/chartex" xmlns:cx6="http://schemas.microsoft.com/office/drawing/2016/5/12/chartex" xmlns:cx7="http://schemas.microsoft.com/office/drawing/2016/5/13/chartex" xmlns:cx8="http://schemas.microsoft.com/office/drawing/2016/5/14/chartex" xmlns:mc="http://schemas.openxmlformats.org/markup-compatibility/2006" xmlns:aink="http://schemas.microsoft.com/office/drawing/2016/ink" xmlns:am3d="http://schemas.microsoft.com/office/drawing/2017/model3d" xmlns:o="urn:schemas-microsoft-com:office:office" xmlns:oel="http://schemas.microsoft.com/office/2019/extlst" xmlns:r="http://schemas.openxmlformats.org/officeDocument/2006/relationships" xmlns:m="http://schemas.openxmlformats.org/officeDocument/2006/math" xmlns:v="urn:schemas-microsoft-com:vml" xmlns:wp14="http://schemas.microsoft.com/office/word/2010/wordprocessingDrawing" xmlns:wp="http://schemas.openxmlformats.org/drawingml/2006/wordprocessingDrawing" xmlns:w10="urn:schemas-microsoft-com:office:word" xmlns:w="http://schemas.openxmlformats.org/wordprocessingml/2006/main" xmlns:w14="http://schemas.microsoft.com/office/word/2010/wordml" xmlns:w15="http://schemas.microsoft.com/office/word/2012/wordml" xmlns:w16cex="http://schemas.microsoft.com/office/word/2018/wordml/cex" xmlns:w16cid="http://schemas.microsoft.com/office/word/2016/wordml/cid" xmlns:w16="http://schemas.microsoft.com/office/word/2018/wordml" xmlns:w16sdtdh="http://schemas.microsoft.com/office/word/2020/wordml/sdtdatahash" xmlns:w16se="http://schemas.microsoft.com/office/word/2015/wordml/symex" xmlns:wpg="http://schemas.microsoft.com/office/word/2010/wordprocessingGroup" xmlns:wpi="http://schemas.microsoft.com/office/word/2010/wordprocessingInk" xmlns:wne="http://schemas.microsoft.com/office/word/2006/wordml" xmlns:wps="http://schemas.microsoft.com/office/word/2010/wordprocessingShape" mc:Ignorable="w14 w15 w16se w16cid w16 w16cex w16sdtdh wp14">
+<w:document xmlns:wpc="http://schemas.microsoft.com/office/word/2010/wordprocessingCanvas" xmlns:cx="http://schemas.microsoft.com/office/drawing/2014/chartex" xmlns:cx1="http://schemas.microsoft.com/office/drawing/2015/9/8/chartex" xmlns:cx2="http://schemas.microsoft.com/office/drawing/2015/10/21/chartex" xmlns:cx3="http://schemas.microsoft.com/office/drawing/2016/5/9/chartex" xmlns:cx4="http://schemas.microsoft.com/office/drawing/2016/5/10/chartex" xmlns:cx5="http://schemas.microsoft.com/office/drawing/2016/5/11/chartex" xmlns:cx6="http://schemas.microsoft.com/office/drawing/2016/5/12/chartex" xmlns:cx7="http://schemas.microsoft.com/office/drawing/2016/5/13/chartex" xmlns:cx8="http://schemas.microsoft.com/office/drawing/2016/5/14/chartex" xmlns:mc="http://schemas.openxmlformats.org/markup-compatibility/2006" xmlns:aink="http://schemas.microsoft.com/office/drawing/2016/ink" xmlns:am3d="http://schemas.microsoft.com/office/drawing/2017/model3d" xmlns:o="urn:schemas-microsoft-com:office:office" xmlns:oel="http://schemas.microsoft.com/office/2019/extlst" xmlns:r="http://schemas.openxmlformats.org/officeDocument/2006/relationships" xmlns:m="http://schemas.openxmlformats.org/officeDocument/2006/math" xmlns:v="urn:schemas-microsoft-com:vml" xmlns:wp14="http://schemas.microsoft.com/office/word/2010/wordprocessingDrawing" xmlns:wp="http://schemas.openxmlformats.org/drawingml/2006/wordprocessingDrawing" xmlns:w10="urn:schemas-microsoft-com:office:word" xmlns:w="http://schemas.openxmlformats.org/wordprocessingml/2006/main" xmlns:w14="http://schemas.microsoft.com/office/word/2010/wordml" xmlns:w15="http://schemas.microsoft.com/office/word/2012/wordml" xmlns:w16cex="http://schemas.microsoft.com/office/word/2018/wordml/cex" xmlns:w16cid="http://schemas.microsoft.com/office/word/2016/wordml/cid" xmlns:w16="http://schemas.microsoft.com/office/word/2018/wordml" xmlns:w16du="http://schemas.microsoft.com/office/word/2023/wordml/word16du" xmlns:w16sdtdh="http://schemas.microsoft.com/office/word/2020/wordml/sdtdatahash" xmlns:w16se="http://schemas.microsoft.com/office/word/2015/wordml/symex" xmlns:wpg="http://schemas.microsoft.com/office/word/2010/wordprocessingGroup" xmlns:wpi="http://schemas.microsoft.com/office/word/2010/wordprocessingInk" xmlns:wne="http://schemas.microsoft.com/office/word/2006/wordml" xmlns:wps="http://schemas.microsoft.com/office/word/2010/wordprocessingShape" mc:Ignorable="w14 w15 w16se w16cid w16 w16cex w16sdtdh w16du wp14">
   <w:body>
     <w:p>
       <w:pPr>
@@ -13,6 +13,7 @@
           <w:szCs w:val="36"/>
         </w:rPr>
       </w:pPr>
+      <w:proofErr w:type="spellStart"/>
       <w:r>
         <w:rPr>
           <w:rFonts w:ascii="Times New Roman" w:hAnsi="Times New Roman" w:cs="Times New Roman"/>
@@ -21,7 +22,18 @@
           <w:sz w:val="36"/>
           <w:szCs w:val="36"/>
         </w:rPr>
-        <w:t>JabberPoint Problem Report</w:t>
+        <w:t>JabberPoint</w:t>
+      </w:r>
+      <w:proofErr w:type="spellEnd"/>
+      <w:r>
+        <w:rPr>
+          <w:rFonts w:ascii="Times New Roman" w:hAnsi="Times New Roman" w:cs="Times New Roman"/>
+          <w:b/>
+          <w:bCs/>
+          <w:sz w:val="36"/>
+          <w:szCs w:val="36"/>
+        </w:rPr>
+        <w:t xml:space="preserve"> Problem Report</w:t>
       </w:r>
     </w:p>
     <w:p>
@@ -79,8 +91,25 @@
           <w:sz w:val="24"/>
           <w:szCs w:val="24"/>
         </w:rPr>
-        <w:t>Description</w:t>
-      </w:r>
+        <w:t>Description:</w:t>
+      </w:r>
+      <w:r>
+        <w:rPr>
+          <w:rFonts w:ascii="Times New Roman" w:hAnsi="Times New Roman" w:cs="Times New Roman"/>
+          <w:sz w:val="24"/>
+          <w:szCs w:val="24"/>
+        </w:rPr>
+        <w:t xml:space="preserve"> Users can navigate to any page using the "view" -&gt; "go to" option, even if the page is not part of the presentation. This allows selection of pages outside the presentation's bounds.</w:t>
+      </w:r>
+    </w:p>
+    <w:p>
+      <w:pPr>
+        <w:rPr>
+          <w:rFonts w:ascii="Times New Roman" w:hAnsi="Times New Roman" w:cs="Times New Roman"/>
+          <w:sz w:val="24"/>
+          <w:szCs w:val="24"/>
+        </w:rPr>
+      </w:pPr>
       <w:r>
         <w:rPr>
           <w:rFonts w:ascii="Times New Roman" w:hAnsi="Times New Roman" w:cs="Times New Roman"/>
@@ -89,15 +118,48 @@
           <w:sz w:val="24"/>
           <w:szCs w:val="24"/>
         </w:rPr>
-        <w:t>:</w:t>
-      </w:r>
-      <w:r>
-        <w:rPr>
-          <w:rFonts w:ascii="Times New Roman" w:hAnsi="Times New Roman" w:cs="Times New Roman"/>
-          <w:sz w:val="24"/>
-          <w:szCs w:val="24"/>
-        </w:rPr>
-        <w:t xml:space="preserve"> Users can navigate to any page using the "view" -&gt; "go to" option, even if the page is not part of the presentation. This allows selection of pages outside the presentation's bounds.</w:t>
+        <w:t>Solution:</w:t>
+      </w:r>
+      <w:r>
+        <w:rPr>
+          <w:rFonts w:ascii="Times New Roman" w:hAnsi="Times New Roman" w:cs="Times New Roman"/>
+          <w:sz w:val="24"/>
+          <w:szCs w:val="24"/>
+        </w:rPr>
+        <w:t xml:space="preserve"> Implement a check in the page navigation method to restrict users from accessing pages beyond the presentation's limits. This ensures an error message is displayed if an out-of-bound page is selected.</w:t>
+      </w:r>
+    </w:p>
+    <w:p>
+      <w:pPr>
+        <w:rPr>
+          <w:rFonts w:ascii="Times New Roman" w:hAnsi="Times New Roman" w:cs="Times New Roman"/>
+          <w:sz w:val="24"/>
+          <w:szCs w:val="24"/>
+        </w:rPr>
+      </w:pPr>
+    </w:p>
+    <w:p>
+      <w:pPr>
+        <w:pStyle w:val="Antrat2"/>
+      </w:pPr>
+      <w:r>
+        <w:t xml:space="preserve">Issue 2: </w:t>
+      </w:r>
+      <w:proofErr w:type="spellStart"/>
+      <w:r>
+        <w:t>LoadDemoPresentation</w:t>
+      </w:r>
+      <w:proofErr w:type="spellEnd"/>
+      <w:r>
+        <w:t xml:space="preserve"> Method and </w:t>
+      </w:r>
+      <w:proofErr w:type="spellStart"/>
+      <w:r>
+        <w:t>DemoPresentation</w:t>
+      </w:r>
+      <w:proofErr w:type="spellEnd"/>
+      <w:r>
+        <w:t xml:space="preserve"> Class</w:t>
       </w:r>
     </w:p>
     <w:p>
@@ -116,48 +178,91 @@
           <w:sz w:val="24"/>
           <w:szCs w:val="24"/>
         </w:rPr>
-        <w:t>Solution:</w:t>
-      </w:r>
-      <w:r>
-        <w:rPr>
-          <w:rFonts w:ascii="Times New Roman" w:hAnsi="Times New Roman" w:cs="Times New Roman"/>
-          <w:sz w:val="24"/>
-          <w:szCs w:val="24"/>
-        </w:rPr>
-        <w:t xml:space="preserve"> Implement a check in the page navigation method to restrict users from accessing pages beyond the presentation's limits. This ensures an error message is displayed if an out-of-bound page is selected.</w:t>
-      </w:r>
-    </w:p>
-    <w:p>
-      <w:pPr>
-        <w:rPr>
-          <w:rFonts w:ascii="Times New Roman" w:hAnsi="Times New Roman" w:cs="Times New Roman"/>
-          <w:sz w:val="24"/>
-          <w:szCs w:val="24"/>
-        </w:rPr>
-      </w:pPr>
-    </w:p>
-    <w:p>
-      <w:pPr>
-        <w:pStyle w:val="Antrat2"/>
-      </w:pPr>
-      <w:r>
-        <w:t xml:space="preserve">Issue 2: </w:t>
+        <w:t>Description:</w:t>
+      </w:r>
+      <w:r>
+        <w:rPr>
+          <w:rFonts w:ascii="Times New Roman" w:hAnsi="Times New Roman" w:cs="Times New Roman"/>
+          <w:sz w:val="24"/>
+          <w:szCs w:val="24"/>
+        </w:rPr>
+        <w:t xml:space="preserve"> The code for </w:t>
       </w:r>
       <w:proofErr w:type="spellStart"/>
       <w:r>
+        <w:rPr>
+          <w:rFonts w:ascii="Times New Roman" w:hAnsi="Times New Roman" w:cs="Times New Roman"/>
+          <w:sz w:val="24"/>
+          <w:szCs w:val="24"/>
+        </w:rPr>
         <w:t>LoadDemoPresentation</w:t>
       </w:r>
       <w:proofErr w:type="spellEnd"/>
       <w:r>
-        <w:t xml:space="preserve"> Method and </w:t>
+        <w:rPr>
+          <w:rFonts w:ascii="Times New Roman" w:hAnsi="Times New Roman" w:cs="Times New Roman"/>
+          <w:sz w:val="24"/>
+          <w:szCs w:val="24"/>
+        </w:rPr>
+        <w:t xml:space="preserve"> method and </w:t>
       </w:r>
       <w:proofErr w:type="spellStart"/>
       <w:r>
+        <w:rPr>
+          <w:rFonts w:ascii="Times New Roman" w:hAnsi="Times New Roman" w:cs="Times New Roman"/>
+          <w:sz w:val="24"/>
+          <w:szCs w:val="24"/>
+        </w:rPr>
         <w:t>DemoPresentation</w:t>
       </w:r>
       <w:proofErr w:type="spellEnd"/>
       <w:r>
-        <w:t xml:space="preserve"> Class</w:t>
+        <w:rPr>
+          <w:rFonts w:ascii="Times New Roman" w:hAnsi="Times New Roman" w:cs="Times New Roman"/>
+          <w:sz w:val="24"/>
+          <w:szCs w:val="24"/>
+        </w:rPr>
+        <w:t xml:space="preserve"> class is excessive</w:t>
+      </w:r>
+      <w:r>
+        <w:rPr>
+          <w:rFonts w:ascii="Times New Roman" w:hAnsi="Times New Roman" w:cs="Times New Roman"/>
+          <w:sz w:val="24"/>
+          <w:szCs w:val="24"/>
+        </w:rPr>
+        <w:t xml:space="preserve"> and completely unnecessary, considering the application can load presentations</w:t>
+      </w:r>
+      <w:r>
+        <w:rPr>
+          <w:rFonts w:ascii="Times New Roman" w:hAnsi="Times New Roman" w:cs="Times New Roman"/>
+          <w:sz w:val="24"/>
+          <w:szCs w:val="24"/>
+        </w:rPr>
+        <w:t xml:space="preserve">.  </w:t>
+      </w:r>
+      <w:r>
+        <w:rPr>
+          <w:rFonts w:ascii="Times New Roman" w:hAnsi="Times New Roman" w:cs="Times New Roman"/>
+          <w:sz w:val="24"/>
+          <w:szCs w:val="24"/>
+        </w:rPr>
+        <w:t xml:space="preserve">My suggestion is creating an XML file of the demo presentation in the project directory </w:t>
+      </w:r>
+      <w:r>
+        <w:rPr>
+          <w:rFonts w:ascii="Times New Roman" w:hAnsi="Times New Roman" w:cs="Times New Roman"/>
+          <w:sz w:val="24"/>
+          <w:szCs w:val="24"/>
+        </w:rPr>
+        <w:t>and accessing it by default</w:t>
+      </w:r>
+      <w:r>
+        <w:rPr>
+          <w:rFonts w:ascii="Times New Roman" w:hAnsi="Times New Roman" w:cs="Times New Roman"/>
+          <w:sz w:val="24"/>
+          <w:szCs w:val="24"/>
+        </w:rPr>
+        <w:t xml:space="preserve"> instead of generating it every time on launch.</w:t>
       </w:r>
     </w:p>
     <w:p>
@@ -176,92 +281,46 @@
           <w:sz w:val="24"/>
           <w:szCs w:val="24"/>
         </w:rPr>
-        <w:t>Description:</w:t>
-      </w:r>
-      <w:r>
-        <w:rPr>
-          <w:rFonts w:ascii="Times New Roman" w:hAnsi="Times New Roman" w:cs="Times New Roman"/>
-          <w:sz w:val="24"/>
-          <w:szCs w:val="24"/>
-        </w:rPr>
-        <w:t xml:space="preserve"> The code for </w:t>
+        <w:t>Solution:</w:t>
+      </w:r>
+      <w:r>
+        <w:rPr>
+          <w:rFonts w:ascii="Times New Roman" w:hAnsi="Times New Roman" w:cs="Times New Roman"/>
+          <w:sz w:val="24"/>
+          <w:szCs w:val="24"/>
+        </w:rPr>
+        <w:t xml:space="preserve"> Remove unnecessary methods, save the presentation as an XML file, and update the code to launch the file by default.</w:t>
+      </w:r>
+      <w:r>
+        <w:rPr>
+          <w:rFonts w:ascii="Times New Roman" w:hAnsi="Times New Roman" w:cs="Times New Roman"/>
+          <w:sz w:val="24"/>
+          <w:szCs w:val="24"/>
+        </w:rPr>
+        <w:t xml:space="preserve"> This will decrease the bloat of the application.</w:t>
+      </w:r>
+    </w:p>
+    <w:p>
+      <w:pPr>
+        <w:rPr>
+          <w:rFonts w:ascii="Times New Roman" w:hAnsi="Times New Roman" w:cs="Times New Roman"/>
+          <w:sz w:val="24"/>
+          <w:szCs w:val="24"/>
+        </w:rPr>
+      </w:pPr>
+    </w:p>
+    <w:p>
+      <w:pPr>
+        <w:pStyle w:val="Antrat2"/>
+      </w:pPr>
+      <w:r>
+        <w:t xml:space="preserve">Issue 3: Double Relationship Between Presentation and </w:t>
       </w:r>
       <w:proofErr w:type="spellStart"/>
       <w:r>
-        <w:rPr>
-          <w:rFonts w:ascii="Times New Roman" w:hAnsi="Times New Roman" w:cs="Times New Roman"/>
-          <w:sz w:val="24"/>
-          <w:szCs w:val="24"/>
-        </w:rPr>
-        <w:t>LoadDemoPresentation</w:t>
+        <w:t>SlideViewerComponent</w:t>
       </w:r>
       <w:proofErr w:type="spellEnd"/>
-      <w:r>
-        <w:rPr>
-          <w:rFonts w:ascii="Times New Roman" w:hAnsi="Times New Roman" w:cs="Times New Roman"/>
-          <w:sz w:val="24"/>
-          <w:szCs w:val="24"/>
-        </w:rPr>
-        <w:t xml:space="preserve"> method and </w:t>
-      </w:r>
-      <w:proofErr w:type="spellStart"/>
-      <w:r>
-        <w:rPr>
-          <w:rFonts w:ascii="Times New Roman" w:hAnsi="Times New Roman" w:cs="Times New Roman"/>
-          <w:sz w:val="24"/>
-          <w:szCs w:val="24"/>
-        </w:rPr>
-        <w:t>DemoPresentation</w:t>
-      </w:r>
-      <w:proofErr w:type="spellEnd"/>
-      <w:r>
-        <w:rPr>
-          <w:rFonts w:ascii="Times New Roman" w:hAnsi="Times New Roman" w:cs="Times New Roman"/>
-          <w:sz w:val="24"/>
-          <w:szCs w:val="24"/>
-        </w:rPr>
-        <w:t xml:space="preserve"> class is excessive</w:t>
-      </w:r>
-      <w:r>
-        <w:rPr>
-          <w:rFonts w:ascii="Times New Roman" w:hAnsi="Times New Roman" w:cs="Times New Roman"/>
-          <w:sz w:val="24"/>
-          <w:szCs w:val="24"/>
-        </w:rPr>
-        <w:t xml:space="preserve"> and completely unnecessary, considering the application can load presentations</w:t>
-      </w:r>
-      <w:r>
-        <w:rPr>
-          <w:rFonts w:ascii="Times New Roman" w:hAnsi="Times New Roman" w:cs="Times New Roman"/>
-          <w:sz w:val="24"/>
-          <w:szCs w:val="24"/>
-        </w:rPr>
-        <w:t xml:space="preserve">.  </w:t>
-      </w:r>
-      <w:r>
-        <w:rPr>
-          <w:rFonts w:ascii="Times New Roman" w:hAnsi="Times New Roman" w:cs="Times New Roman"/>
-          <w:sz w:val="24"/>
-          <w:szCs w:val="24"/>
-        </w:rPr>
-        <w:t xml:space="preserve">My suggestion is creating an XML file of the demo presentation in the project directory </w:t>
-      </w:r>
-      <w:r>
-        <w:rPr>
-          <w:rFonts w:ascii="Times New Roman" w:hAnsi="Times New Roman" w:cs="Times New Roman"/>
-          <w:sz w:val="24"/>
-          <w:szCs w:val="24"/>
-        </w:rPr>
-        <w:t>and accessing it by default</w:t>
-      </w:r>
-      <w:r>
-        <w:rPr>
-          <w:rFonts w:ascii="Times New Roman" w:hAnsi="Times New Roman" w:cs="Times New Roman"/>
-          <w:sz w:val="24"/>
-          <w:szCs w:val="24"/>
-        </w:rPr>
-        <w:t xml:space="preserve"> instead of generating it every time on launch.</w:t>
-      </w:r>
     </w:p>
     <w:p>
       <w:pPr>
@@ -279,46 +338,82 @@
           <w:sz w:val="24"/>
           <w:szCs w:val="24"/>
         </w:rPr>
-        <w:t>Solution:</w:t>
-      </w:r>
-      <w:r>
-        <w:rPr>
-          <w:rFonts w:ascii="Times New Roman" w:hAnsi="Times New Roman" w:cs="Times New Roman"/>
-          <w:sz w:val="24"/>
-          <w:szCs w:val="24"/>
-        </w:rPr>
-        <w:t xml:space="preserve"> Remove unnecessary methods, save the presentation as an XML file, and update the code to launch the file by default.</w:t>
-      </w:r>
-      <w:r>
-        <w:rPr>
-          <w:rFonts w:ascii="Times New Roman" w:hAnsi="Times New Roman" w:cs="Times New Roman"/>
-          <w:sz w:val="24"/>
-          <w:szCs w:val="24"/>
-        </w:rPr>
-        <w:t xml:space="preserve"> This will decrease the bloat of the application.</w:t>
-      </w:r>
-    </w:p>
-    <w:p>
-      <w:pPr>
-        <w:rPr>
-          <w:rFonts w:ascii="Times New Roman" w:hAnsi="Times New Roman" w:cs="Times New Roman"/>
-          <w:sz w:val="24"/>
-          <w:szCs w:val="24"/>
-        </w:rPr>
-      </w:pPr>
-    </w:p>
-    <w:p>
-      <w:pPr>
-        <w:pStyle w:val="Antrat2"/>
-      </w:pPr>
-      <w:r>
-        <w:t xml:space="preserve">Issue 3: Double Relationship Between Presentation and </w:t>
+        <w:t>Description:</w:t>
+      </w:r>
+      <w:r>
+        <w:rPr>
+          <w:rFonts w:ascii="Times New Roman" w:hAnsi="Times New Roman" w:cs="Times New Roman"/>
+          <w:sz w:val="24"/>
+          <w:szCs w:val="24"/>
+        </w:rPr>
+        <w:t xml:space="preserve"> </w:t>
+      </w:r>
+      <w:r>
+        <w:rPr>
+          <w:rFonts w:ascii="Times New Roman" w:hAnsi="Times New Roman" w:cs="Times New Roman"/>
+          <w:sz w:val="24"/>
+          <w:szCs w:val="24"/>
+        </w:rPr>
+        <w:t>B</w:t>
+      </w:r>
+      <w:r>
+        <w:rPr>
+          <w:rFonts w:ascii="Times New Roman" w:hAnsi="Times New Roman" w:cs="Times New Roman"/>
+          <w:sz w:val="24"/>
+          <w:szCs w:val="24"/>
+        </w:rPr>
+        <w:t xml:space="preserve">etween Presentation and </w:t>
       </w:r>
       <w:proofErr w:type="spellStart"/>
       <w:r>
+        <w:rPr>
+          <w:rFonts w:ascii="Times New Roman" w:hAnsi="Times New Roman" w:cs="Times New Roman"/>
+          <w:sz w:val="24"/>
+          <w:szCs w:val="24"/>
+        </w:rPr>
         <w:t>SlideViewerComponent</w:t>
       </w:r>
       <w:proofErr w:type="spellEnd"/>
+      <w:r>
+        <w:rPr>
+          <w:rFonts w:ascii="Times New Roman" w:hAnsi="Times New Roman" w:cs="Times New Roman"/>
+          <w:sz w:val="24"/>
+          <w:szCs w:val="24"/>
+        </w:rPr>
+        <w:t xml:space="preserve"> </w:t>
+      </w:r>
+      <w:r>
+        <w:rPr>
+          <w:rFonts w:ascii="Times New Roman" w:hAnsi="Times New Roman" w:cs="Times New Roman"/>
+          <w:sz w:val="24"/>
+          <w:szCs w:val="24"/>
+        </w:rPr>
+        <w:t xml:space="preserve">there </w:t>
+      </w:r>
+      <w:r>
+        <w:rPr>
+          <w:rFonts w:ascii="Times New Roman" w:hAnsi="Times New Roman" w:cs="Times New Roman"/>
+          <w:sz w:val="24"/>
+          <w:szCs w:val="24"/>
+        </w:rPr>
+        <w:t>is</w:t>
+      </w:r>
+      <w:r>
+        <w:rPr>
+          <w:rFonts w:ascii="Times New Roman" w:hAnsi="Times New Roman" w:cs="Times New Roman"/>
+          <w:sz w:val="24"/>
+          <w:szCs w:val="24"/>
+        </w:rPr>
+        <w:t xml:space="preserve"> a double relationship</w:t>
+      </w:r>
+      <w:r>
+        <w:rPr>
+          <w:rFonts w:ascii="Times New Roman" w:hAnsi="Times New Roman" w:cs="Times New Roman"/>
+          <w:sz w:val="24"/>
+          <w:szCs w:val="24"/>
+        </w:rPr>
+        <w:t>, making testing difficult and resulting in messy code.</w:t>
+      </w:r>
     </w:p>
     <w:p>
       <w:pPr>
@@ -336,82 +431,62 @@
           <w:sz w:val="24"/>
           <w:szCs w:val="24"/>
         </w:rPr>
-        <w:t>Description:</w:t>
-      </w:r>
-      <w:r>
-        <w:rPr>
-          <w:rFonts w:ascii="Times New Roman" w:hAnsi="Times New Roman" w:cs="Times New Roman"/>
-          <w:sz w:val="24"/>
-          <w:szCs w:val="24"/>
-        </w:rPr>
-        <w:t xml:space="preserve"> </w:t>
-      </w:r>
-      <w:r>
-        <w:rPr>
-          <w:rFonts w:ascii="Times New Roman" w:hAnsi="Times New Roman" w:cs="Times New Roman"/>
-          <w:sz w:val="24"/>
-          <w:szCs w:val="24"/>
-        </w:rPr>
-        <w:t>B</w:t>
-      </w:r>
-      <w:r>
-        <w:rPr>
-          <w:rFonts w:ascii="Times New Roman" w:hAnsi="Times New Roman" w:cs="Times New Roman"/>
-          <w:sz w:val="24"/>
-          <w:szCs w:val="24"/>
-        </w:rPr>
-        <w:t xml:space="preserve">etween Presentation and </w:t>
+        <w:t>Solution:</w:t>
+      </w:r>
+      <w:r>
+        <w:rPr>
+          <w:rFonts w:ascii="Times New Roman" w:hAnsi="Times New Roman" w:cs="Times New Roman"/>
+          <w:sz w:val="24"/>
+          <w:szCs w:val="24"/>
+        </w:rPr>
+        <w:t xml:space="preserve"> Implement an observer</w:t>
+      </w:r>
+      <w:r>
+        <w:rPr>
+          <w:rFonts w:ascii="Times New Roman" w:hAnsi="Times New Roman" w:cs="Times New Roman"/>
+          <w:sz w:val="24"/>
+          <w:szCs w:val="24"/>
+        </w:rPr>
+        <w:t xml:space="preserve"> design pattern</w:t>
+      </w:r>
+      <w:r>
+        <w:rPr>
+          <w:rFonts w:ascii="Times New Roman" w:hAnsi="Times New Roman" w:cs="Times New Roman"/>
+          <w:sz w:val="24"/>
+          <w:szCs w:val="24"/>
+        </w:rPr>
+        <w:t xml:space="preserve"> in the Presentation class to streamline the relationship and improve code organization</w:t>
+      </w:r>
+      <w:r>
+        <w:rPr>
+          <w:rFonts w:ascii="Times New Roman" w:hAnsi="Times New Roman" w:cs="Times New Roman"/>
+          <w:sz w:val="24"/>
+          <w:szCs w:val="24"/>
+        </w:rPr>
+        <w:t>, testability and maintainability.</w:t>
+      </w:r>
+    </w:p>
+    <w:p>
+      <w:pPr>
+        <w:rPr>
+          <w:rFonts w:ascii="Times New Roman" w:hAnsi="Times New Roman" w:cs="Times New Roman"/>
+          <w:sz w:val="24"/>
+          <w:szCs w:val="24"/>
+        </w:rPr>
+      </w:pPr>
+    </w:p>
+    <w:p>
+      <w:pPr>
+        <w:pStyle w:val="Antrat2"/>
+      </w:pPr>
+      <w:r>
+        <w:t xml:space="preserve">Issue 4: Font Creation Inside </w:t>
       </w:r>
       <w:proofErr w:type="spellStart"/>
       <w:r>
-        <w:rPr>
-          <w:rFonts w:ascii="Times New Roman" w:hAnsi="Times New Roman" w:cs="Times New Roman"/>
-          <w:sz w:val="24"/>
-          <w:szCs w:val="24"/>
-        </w:rPr>
         <w:t>SlideViewerComponent</w:t>
       </w:r>
       <w:proofErr w:type="spellEnd"/>
-      <w:r>
-        <w:rPr>
-          <w:rFonts w:ascii="Times New Roman" w:hAnsi="Times New Roman" w:cs="Times New Roman"/>
-          <w:sz w:val="24"/>
-          <w:szCs w:val="24"/>
-        </w:rPr>
-        <w:t xml:space="preserve"> </w:t>
-      </w:r>
-      <w:r>
-        <w:rPr>
-          <w:rFonts w:ascii="Times New Roman" w:hAnsi="Times New Roman" w:cs="Times New Roman"/>
-          <w:sz w:val="24"/>
-          <w:szCs w:val="24"/>
-        </w:rPr>
-        <w:t xml:space="preserve">there </w:t>
-      </w:r>
-      <w:r>
-        <w:rPr>
-          <w:rFonts w:ascii="Times New Roman" w:hAnsi="Times New Roman" w:cs="Times New Roman"/>
-          <w:sz w:val="24"/>
-          <w:szCs w:val="24"/>
-        </w:rPr>
-        <w:t>is</w:t>
-      </w:r>
-      <w:r>
-        <w:rPr>
-          <w:rFonts w:ascii="Times New Roman" w:hAnsi="Times New Roman" w:cs="Times New Roman"/>
-          <w:sz w:val="24"/>
-          <w:szCs w:val="24"/>
-        </w:rPr>
-        <w:t xml:space="preserve"> a double relationship</w:t>
-      </w:r>
-      <w:r>
-        <w:rPr>
-          <w:rFonts w:ascii="Times New Roman" w:hAnsi="Times New Roman" w:cs="Times New Roman"/>
-          <w:sz w:val="24"/>
-          <w:szCs w:val="24"/>
-        </w:rPr>
-        <w:t>, making testing difficult and resulting in messy code.</w:t>
-      </w:r>
     </w:p>
     <w:p>
       <w:pPr>
@@ -429,62 +504,42 @@
           <w:sz w:val="24"/>
           <w:szCs w:val="24"/>
         </w:rPr>
-        <w:t>Solution:</w:t>
-      </w:r>
-      <w:r>
-        <w:rPr>
-          <w:rFonts w:ascii="Times New Roman" w:hAnsi="Times New Roman" w:cs="Times New Roman"/>
-          <w:sz w:val="24"/>
-          <w:szCs w:val="24"/>
-        </w:rPr>
-        <w:t xml:space="preserve"> Implement an observer</w:t>
-      </w:r>
-      <w:r>
-        <w:rPr>
-          <w:rFonts w:ascii="Times New Roman" w:hAnsi="Times New Roman" w:cs="Times New Roman"/>
-          <w:sz w:val="24"/>
-          <w:szCs w:val="24"/>
-        </w:rPr>
-        <w:t xml:space="preserve"> design pattern</w:t>
-      </w:r>
-      <w:r>
-        <w:rPr>
-          <w:rFonts w:ascii="Times New Roman" w:hAnsi="Times New Roman" w:cs="Times New Roman"/>
-          <w:sz w:val="24"/>
-          <w:szCs w:val="24"/>
-        </w:rPr>
-        <w:t xml:space="preserve"> in the Presentation class to streamline the relationship and improve code organization</w:t>
-      </w:r>
-      <w:r>
-        <w:rPr>
-          <w:rFonts w:ascii="Times New Roman" w:hAnsi="Times New Roman" w:cs="Times New Roman"/>
-          <w:sz w:val="24"/>
-          <w:szCs w:val="24"/>
-        </w:rPr>
-        <w:t>, testability and maintainability.</w:t>
-      </w:r>
-    </w:p>
-    <w:p>
-      <w:pPr>
-        <w:rPr>
-          <w:rFonts w:ascii="Times New Roman" w:hAnsi="Times New Roman" w:cs="Times New Roman"/>
-          <w:sz w:val="24"/>
-          <w:szCs w:val="24"/>
-        </w:rPr>
-      </w:pPr>
-    </w:p>
-    <w:p>
-      <w:pPr>
-        <w:pStyle w:val="Antrat2"/>
-      </w:pPr>
-      <w:r>
-        <w:t xml:space="preserve">Issue 4: Font Creation Inside </w:t>
+        <w:t>Description:</w:t>
+      </w:r>
+      <w:r>
+        <w:rPr>
+          <w:rFonts w:ascii="Times New Roman" w:hAnsi="Times New Roman" w:cs="Times New Roman"/>
+          <w:sz w:val="24"/>
+          <w:szCs w:val="24"/>
+        </w:rPr>
+        <w:t xml:space="preserve"> </w:t>
       </w:r>
       <w:proofErr w:type="spellStart"/>
       <w:r>
+        <w:rPr>
+          <w:rFonts w:ascii="Times New Roman" w:hAnsi="Times New Roman" w:cs="Times New Roman"/>
+          <w:sz w:val="24"/>
+          <w:szCs w:val="24"/>
+        </w:rPr>
         <w:t>SlideViewerComponent</w:t>
       </w:r>
       <w:proofErr w:type="spellEnd"/>
+      <w:r>
+        <w:rPr>
+          <w:rFonts w:ascii="Times New Roman" w:hAnsi="Times New Roman" w:cs="Times New Roman"/>
+          <w:sz w:val="24"/>
+          <w:szCs w:val="24"/>
+        </w:rPr>
+        <w:t xml:space="preserve"> should not be responsible for font creation, which adds unnecessary </w:t>
+      </w:r>
+      <w:r>
+        <w:rPr>
+          <w:rFonts w:ascii="Times New Roman" w:hAnsi="Times New Roman" w:cs="Times New Roman"/>
+          <w:sz w:val="24"/>
+          <w:szCs w:val="24"/>
+        </w:rPr>
+        <w:t>tasks inside the class.</w:t>
+      </w:r>
     </w:p>
     <w:p>
       <w:pPr>
@@ -502,15 +557,15 @@
           <w:sz w:val="24"/>
           <w:szCs w:val="24"/>
         </w:rPr>
-        <w:t>Description:</w:t>
-      </w:r>
-      <w:r>
-        <w:rPr>
-          <w:rFonts w:ascii="Times New Roman" w:hAnsi="Times New Roman" w:cs="Times New Roman"/>
-          <w:sz w:val="24"/>
-          <w:szCs w:val="24"/>
-        </w:rPr>
-        <w:t xml:space="preserve"> </w:t>
+        <w:t>Solution:</w:t>
+      </w:r>
+      <w:r>
+        <w:rPr>
+          <w:rFonts w:ascii="Times New Roman" w:hAnsi="Times New Roman" w:cs="Times New Roman"/>
+          <w:sz w:val="24"/>
+          <w:szCs w:val="24"/>
+        </w:rPr>
+        <w:t xml:space="preserve"> Introduce a separate class to handle font creation, reducing the responsibilities of </w:t>
       </w:r>
       <w:proofErr w:type="spellStart"/>
       <w:r>
@@ -528,15 +583,57 @@
           <w:sz w:val="24"/>
           <w:szCs w:val="24"/>
         </w:rPr>
-        <w:t xml:space="preserve"> should not be responsible for font creation, which adds unnecessary </w:t>
-      </w:r>
-      <w:r>
-        <w:rPr>
-          <w:rFonts w:ascii="Times New Roman" w:hAnsi="Times New Roman" w:cs="Times New Roman"/>
-          <w:sz w:val="24"/>
-          <w:szCs w:val="24"/>
-        </w:rPr>
-        <w:t>tasks inside the class.</w:t>
+        <w:t>.</w:t>
+      </w:r>
+    </w:p>
+    <w:p>
+      <w:pPr>
+        <w:rPr>
+          <w:rFonts w:ascii="Times New Roman" w:hAnsi="Times New Roman" w:cs="Times New Roman"/>
+          <w:sz w:val="24"/>
+          <w:szCs w:val="24"/>
+        </w:rPr>
+      </w:pPr>
+      <w:r>
+        <w:rPr>
+          <w:rFonts w:ascii="Times New Roman" w:hAnsi="Times New Roman" w:cs="Times New Roman"/>
+          <w:sz w:val="24"/>
+          <w:szCs w:val="24"/>
+        </w:rPr>
+        <w:br w:type="page"/>
+      </w:r>
+    </w:p>
+    <w:p>
+      <w:pPr>
+        <w:rPr>
+          <w:rFonts w:ascii="Times New Roman" w:hAnsi="Times New Roman" w:cs="Times New Roman"/>
+          <w:sz w:val="24"/>
+          <w:szCs w:val="24"/>
+        </w:rPr>
+      </w:pPr>
+    </w:p>
+    <w:p>
+      <w:pPr>
+        <w:pStyle w:val="Antrat2"/>
+      </w:pPr>
+      <w:r>
+        <w:t xml:space="preserve">Issue 5: </w:t>
+      </w:r>
+      <w:proofErr w:type="spellStart"/>
+      <w:r>
+        <w:t>MenuController</w:t>
+      </w:r>
+      <w:proofErr w:type="spellEnd"/>
+      <w:r>
+        <w:t xml:space="preserve"> and </w:t>
+      </w:r>
+      <w:proofErr w:type="spellStart"/>
+      <w:r>
+        <w:t>XMLAccessor</w:t>
+      </w:r>
+      <w:proofErr w:type="spellEnd"/>
+      <w:r>
+        <w:t xml:space="preserve"> Complexity</w:t>
       </w:r>
     </w:p>
     <w:p>
@@ -555,15 +652,15 @@
           <w:sz w:val="24"/>
           <w:szCs w:val="24"/>
         </w:rPr>
-        <w:t>Solution:</w:t>
-      </w:r>
-      <w:r>
-        <w:rPr>
-          <w:rFonts w:ascii="Times New Roman" w:hAnsi="Times New Roman" w:cs="Times New Roman"/>
-          <w:sz w:val="24"/>
-          <w:szCs w:val="24"/>
-        </w:rPr>
-        <w:t xml:space="preserve"> Introduce a separate class to handle font creation, reducing the responsibilities of </w:t>
+        <w:t>Description:</w:t>
+      </w:r>
+      <w:r>
+        <w:rPr>
+          <w:rFonts w:ascii="Times New Roman" w:hAnsi="Times New Roman" w:cs="Times New Roman"/>
+          <w:sz w:val="24"/>
+          <w:szCs w:val="24"/>
+        </w:rPr>
+        <w:t xml:space="preserve"> </w:t>
       </w:r>
       <w:proofErr w:type="spellStart"/>
       <w:r>
@@ -572,7 +669,7 @@
           <w:sz w:val="24"/>
           <w:szCs w:val="24"/>
         </w:rPr>
-        <w:t>SlideViewerComponent</w:t>
+        <w:t>MenuController</w:t>
       </w:r>
       <w:proofErr w:type="spellEnd"/>
       <w:r>
@@ -581,57 +678,67 @@
           <w:sz w:val="24"/>
           <w:szCs w:val="24"/>
         </w:rPr>
-        <w:t>.</w:t>
-      </w:r>
-    </w:p>
-    <w:p>
-      <w:pPr>
-        <w:rPr>
-          <w:rFonts w:ascii="Times New Roman" w:hAnsi="Times New Roman" w:cs="Times New Roman"/>
-          <w:sz w:val="24"/>
-          <w:szCs w:val="24"/>
-        </w:rPr>
-      </w:pPr>
-      <w:r>
-        <w:rPr>
-          <w:rFonts w:ascii="Times New Roman" w:hAnsi="Times New Roman" w:cs="Times New Roman"/>
-          <w:sz w:val="24"/>
-          <w:szCs w:val="24"/>
-        </w:rPr>
-        <w:br w:type="page"/>
-      </w:r>
-    </w:p>
-    <w:p>
-      <w:pPr>
-        <w:rPr>
-          <w:rFonts w:ascii="Times New Roman" w:hAnsi="Times New Roman" w:cs="Times New Roman"/>
-          <w:sz w:val="24"/>
-          <w:szCs w:val="24"/>
-        </w:rPr>
-      </w:pPr>
-    </w:p>
-    <w:p>
-      <w:pPr>
-        <w:pStyle w:val="Antrat2"/>
-      </w:pPr>
-      <w:r>
-        <w:t xml:space="preserve">Issue 5: </w:t>
+        <w:t xml:space="preserve"> and </w:t>
       </w:r>
       <w:proofErr w:type="spellStart"/>
       <w:r>
-        <w:t>MenuController</w:t>
+        <w:rPr>
+          <w:rFonts w:ascii="Times New Roman" w:hAnsi="Times New Roman" w:cs="Times New Roman"/>
+          <w:sz w:val="24"/>
+          <w:szCs w:val="24"/>
+        </w:rPr>
+        <w:t>XMLAccessor</w:t>
       </w:r>
       <w:proofErr w:type="spellEnd"/>
       <w:r>
-        <w:t xml:space="preserve"> and </w:t>
-      </w:r>
-      <w:proofErr w:type="spellStart"/>
-      <w:r>
-        <w:t>XMLAccessor</w:t>
-      </w:r>
-      <w:proofErr w:type="spellEnd"/>
-      <w:r>
-        <w:t xml:space="preserve"> Complexity</w:t>
+        <w:rPr>
+          <w:rFonts w:ascii="Times New Roman" w:hAnsi="Times New Roman" w:cs="Times New Roman"/>
+          <w:sz w:val="24"/>
+          <w:szCs w:val="24"/>
+        </w:rPr>
+        <w:t xml:space="preserve"> have </w:t>
+      </w:r>
+      <w:r>
+        <w:rPr>
+          <w:rFonts w:ascii="Times New Roman" w:hAnsi="Times New Roman" w:cs="Times New Roman"/>
+          <w:sz w:val="24"/>
+          <w:szCs w:val="24"/>
+        </w:rPr>
+        <w:t>giant</w:t>
+      </w:r>
+      <w:r>
+        <w:rPr>
+          <w:rFonts w:ascii="Times New Roman" w:hAnsi="Times New Roman" w:cs="Times New Roman"/>
+          <w:sz w:val="24"/>
+          <w:szCs w:val="24"/>
+        </w:rPr>
+        <w:t xml:space="preserve"> methods that are difficult to read and test</w:t>
+      </w:r>
+      <w:r>
+        <w:rPr>
+          <w:rFonts w:ascii="Times New Roman" w:hAnsi="Times New Roman" w:cs="Times New Roman"/>
+          <w:sz w:val="24"/>
+          <w:szCs w:val="24"/>
+        </w:rPr>
+        <w:t xml:space="preserve"> and have an immense </w:t>
+      </w:r>
+      <w:proofErr w:type="gramStart"/>
+      <w:r>
+        <w:rPr>
+          <w:rFonts w:ascii="Times New Roman" w:hAnsi="Times New Roman" w:cs="Times New Roman"/>
+          <w:sz w:val="24"/>
+          <w:szCs w:val="24"/>
+        </w:rPr>
+        <w:t>amount</w:t>
+      </w:r>
+      <w:proofErr w:type="gramEnd"/>
+      <w:r>
+        <w:rPr>
+          <w:rFonts w:ascii="Times New Roman" w:hAnsi="Times New Roman" w:cs="Times New Roman"/>
+          <w:sz w:val="24"/>
+          <w:szCs w:val="24"/>
+        </w:rPr>
+        <w:t xml:space="preserve"> of responsibilities.</w:t>
       </w:r>
     </w:p>
     <w:p>
@@ -650,93 +757,40 @@
           <w:sz w:val="24"/>
           <w:szCs w:val="24"/>
         </w:rPr>
-        <w:t>Description:</w:t>
-      </w:r>
-      <w:r>
-        <w:rPr>
-          <w:rFonts w:ascii="Times New Roman" w:hAnsi="Times New Roman" w:cs="Times New Roman"/>
-          <w:sz w:val="24"/>
-          <w:szCs w:val="24"/>
-        </w:rPr>
-        <w:t xml:space="preserve"> </w:t>
+        <w:t>Solution:</w:t>
+      </w:r>
+      <w:r>
+        <w:rPr>
+          <w:rFonts w:ascii="Times New Roman" w:hAnsi="Times New Roman" w:cs="Times New Roman"/>
+          <w:sz w:val="24"/>
+          <w:szCs w:val="24"/>
+        </w:rPr>
+        <w:t xml:space="preserve"> Break down large methods into smaller, more manageable ones to improve readability and testability.</w:t>
+      </w:r>
+    </w:p>
+    <w:p>
+      <w:pPr>
+        <w:rPr>
+          <w:rFonts w:ascii="Times New Roman" w:hAnsi="Times New Roman" w:cs="Times New Roman"/>
+          <w:sz w:val="24"/>
+          <w:szCs w:val="24"/>
+        </w:rPr>
+      </w:pPr>
+    </w:p>
+    <w:p>
+      <w:pPr>
+        <w:pStyle w:val="Antrat2"/>
+      </w:pPr>
+      <w:r>
+        <w:t xml:space="preserve">Issue 6: </w:t>
       </w:r>
       <w:proofErr w:type="spellStart"/>
       <w:r>
-        <w:rPr>
-          <w:rFonts w:ascii="Times New Roman" w:hAnsi="Times New Roman" w:cs="Times New Roman"/>
-          <w:sz w:val="24"/>
-          <w:szCs w:val="24"/>
-        </w:rPr>
-        <w:t>MenuController</w:t>
+        <w:t>System.exit</w:t>
       </w:r>
       <w:proofErr w:type="spellEnd"/>
       <w:r>
-        <w:rPr>
-          <w:rFonts w:ascii="Times New Roman" w:hAnsi="Times New Roman" w:cs="Times New Roman"/>
-          <w:sz w:val="24"/>
-          <w:szCs w:val="24"/>
-        </w:rPr>
-        <w:t xml:space="preserve"> and </w:t>
-      </w:r>
-      <w:proofErr w:type="spellStart"/>
-      <w:r>
-        <w:rPr>
-          <w:rFonts w:ascii="Times New Roman" w:hAnsi="Times New Roman" w:cs="Times New Roman"/>
-          <w:sz w:val="24"/>
-          <w:szCs w:val="24"/>
-        </w:rPr>
-        <w:t>XMLAccessor</w:t>
-      </w:r>
-      <w:proofErr w:type="spellEnd"/>
-      <w:r>
-        <w:rPr>
-          <w:rFonts w:ascii="Times New Roman" w:hAnsi="Times New Roman" w:cs="Times New Roman"/>
-          <w:sz w:val="24"/>
-          <w:szCs w:val="24"/>
-        </w:rPr>
-        <w:t xml:space="preserve"> have </w:t>
-      </w:r>
-      <w:r>
-        <w:rPr>
-          <w:rFonts w:ascii="Times New Roman" w:hAnsi="Times New Roman" w:cs="Times New Roman"/>
-          <w:sz w:val="24"/>
-          <w:szCs w:val="24"/>
-        </w:rPr>
-        <w:t>giant</w:t>
-      </w:r>
-      <w:r>
-        <w:rPr>
-          <w:rFonts w:ascii="Times New Roman" w:hAnsi="Times New Roman" w:cs="Times New Roman"/>
-          <w:sz w:val="24"/>
-          <w:szCs w:val="24"/>
-        </w:rPr>
-        <w:t xml:space="preserve"> methods that are difficult to read and test</w:t>
-      </w:r>
-      <w:r>
-        <w:rPr>
-          <w:rFonts w:ascii="Times New Roman" w:hAnsi="Times New Roman" w:cs="Times New Roman"/>
-          <w:sz w:val="24"/>
-          <w:szCs w:val="24"/>
-        </w:rPr>
-        <w:t xml:space="preserve"> and have an immense </w:t>
-      </w:r>
-      <w:proofErr w:type="gramStart"/>
-      <w:r>
-        <w:rPr>
-          <w:rFonts w:ascii="Times New Roman" w:hAnsi="Times New Roman" w:cs="Times New Roman"/>
-          <w:sz w:val="24"/>
-          <w:szCs w:val="24"/>
-        </w:rPr>
-        <w:t>amount</w:t>
-      </w:r>
-      <w:proofErr w:type="gramEnd"/>
-      <w:r>
-        <w:rPr>
-          <w:rFonts w:ascii="Times New Roman" w:hAnsi="Times New Roman" w:cs="Times New Roman"/>
-          <w:sz w:val="24"/>
-          <w:szCs w:val="24"/>
-        </w:rPr>
-        <w:t xml:space="preserve"> of responsibilities.</w:t>
+        <w:t>(n) Inside Presentation</w:t>
       </w:r>
     </w:p>
     <w:p>
@@ -755,40 +809,33 @@
           <w:sz w:val="24"/>
           <w:szCs w:val="24"/>
         </w:rPr>
-        <w:t>Solution:</w:t>
-      </w:r>
-      <w:r>
-        <w:rPr>
-          <w:rFonts w:ascii="Times New Roman" w:hAnsi="Times New Roman" w:cs="Times New Roman"/>
-          <w:sz w:val="24"/>
-          <w:szCs w:val="24"/>
-        </w:rPr>
-        <w:t xml:space="preserve"> Break down large methods into smaller, more manageable ones to improve readability and testability.</w:t>
-      </w:r>
-    </w:p>
-    <w:p>
-      <w:pPr>
-        <w:rPr>
-          <w:rFonts w:ascii="Times New Roman" w:hAnsi="Times New Roman" w:cs="Times New Roman"/>
-          <w:sz w:val="24"/>
-          <w:szCs w:val="24"/>
-        </w:rPr>
-      </w:pPr>
-    </w:p>
-    <w:p>
-      <w:pPr>
-        <w:pStyle w:val="Antrat2"/>
-      </w:pPr>
-      <w:r>
-        <w:t xml:space="preserve">Issue 6: </w:t>
+        <w:t>Description:</w:t>
+      </w:r>
+      <w:r>
+        <w:rPr>
+          <w:rFonts w:ascii="Times New Roman" w:hAnsi="Times New Roman" w:cs="Times New Roman"/>
+          <w:sz w:val="24"/>
+          <w:szCs w:val="24"/>
+        </w:rPr>
+        <w:t xml:space="preserve"> </w:t>
       </w:r>
       <w:proofErr w:type="spellStart"/>
       <w:r>
+        <w:rPr>
+          <w:rFonts w:ascii="Times New Roman" w:hAnsi="Times New Roman" w:cs="Times New Roman"/>
+          <w:sz w:val="24"/>
+          <w:szCs w:val="24"/>
+        </w:rPr>
         <w:t>System.exit</w:t>
       </w:r>
       <w:proofErr w:type="spellEnd"/>
       <w:r>
-        <w:t>(n) Inside Presentation</w:t>
+        <w:rPr>
+          <w:rFonts w:ascii="Times New Roman" w:hAnsi="Times New Roman" w:cs="Times New Roman"/>
+          <w:sz w:val="24"/>
+          <w:szCs w:val="24"/>
+        </w:rPr>
+        <w:t>(n) is called from a different class, leading to unnecessary complexity.</w:t>
       </w:r>
     </w:p>
     <w:p>
@@ -807,15 +854,15 @@
           <w:sz w:val="24"/>
           <w:szCs w:val="24"/>
         </w:rPr>
-        <w:t>Description:</w:t>
-      </w:r>
-      <w:r>
-        <w:rPr>
-          <w:rFonts w:ascii="Times New Roman" w:hAnsi="Times New Roman" w:cs="Times New Roman"/>
-          <w:sz w:val="24"/>
-          <w:szCs w:val="24"/>
-        </w:rPr>
-        <w:t xml:space="preserve"> </w:t>
+        <w:t>Solution:</w:t>
+      </w:r>
+      <w:r>
+        <w:rPr>
+          <w:rFonts w:ascii="Times New Roman" w:hAnsi="Times New Roman" w:cs="Times New Roman"/>
+          <w:sz w:val="24"/>
+          <w:szCs w:val="24"/>
+        </w:rPr>
+        <w:t xml:space="preserve"> Remove the class and directly call </w:t>
       </w:r>
       <w:proofErr w:type="spellStart"/>
       <w:r>
@@ -833,7 +880,50 @@
           <w:sz w:val="24"/>
           <w:szCs w:val="24"/>
         </w:rPr>
-        <w:t>(n) is called from a different class, leading to unnecessary complexity.</w:t>
+        <w:t xml:space="preserve">(n) from </w:t>
+      </w:r>
+      <w:proofErr w:type="spellStart"/>
+      <w:r>
+        <w:rPr>
+          <w:rFonts w:ascii="Times New Roman" w:hAnsi="Times New Roman" w:cs="Times New Roman"/>
+          <w:sz w:val="24"/>
+          <w:szCs w:val="24"/>
+        </w:rPr>
+        <w:t>MenuController</w:t>
+      </w:r>
+      <w:proofErr w:type="spellEnd"/>
+      <w:r>
+        <w:rPr>
+          <w:rFonts w:ascii="Times New Roman" w:hAnsi="Times New Roman" w:cs="Times New Roman"/>
+          <w:sz w:val="24"/>
+          <w:szCs w:val="24"/>
+        </w:rPr>
+        <w:t xml:space="preserve"> to simplify the code.</w:t>
+      </w:r>
+    </w:p>
+    <w:p>
+      <w:pPr>
+        <w:rPr>
+          <w:rFonts w:ascii="Times New Roman" w:hAnsi="Times New Roman" w:cs="Times New Roman"/>
+          <w:sz w:val="24"/>
+          <w:szCs w:val="24"/>
+        </w:rPr>
+      </w:pPr>
+    </w:p>
+    <w:p>
+      <w:pPr>
+        <w:pStyle w:val="Antrat2"/>
+      </w:pPr>
+      <w:r>
+        <w:t xml:space="preserve">Issue 7: </w:t>
+      </w:r>
+      <w:proofErr w:type="spellStart"/>
+      <w:r>
+        <w:t>AboutBox</w:t>
+      </w:r>
+      <w:proofErr w:type="spellEnd"/>
+      <w:r>
+        <w:t xml:space="preserve"> Direct Message Insertion</w:t>
       </w:r>
     </w:p>
     <w:p>
@@ -852,15 +942,15 @@
           <w:sz w:val="24"/>
           <w:szCs w:val="24"/>
         </w:rPr>
-        <w:t>Solution:</w:t>
-      </w:r>
-      <w:r>
-        <w:rPr>
-          <w:rFonts w:ascii="Times New Roman" w:hAnsi="Times New Roman" w:cs="Times New Roman"/>
-          <w:sz w:val="24"/>
-          <w:szCs w:val="24"/>
-        </w:rPr>
-        <w:t xml:space="preserve"> Remove the class and directly call </w:t>
+        <w:t>Description:</w:t>
+      </w:r>
+      <w:r>
+        <w:rPr>
+          <w:rFonts w:ascii="Times New Roman" w:hAnsi="Times New Roman" w:cs="Times New Roman"/>
+          <w:sz w:val="24"/>
+          <w:szCs w:val="24"/>
+        </w:rPr>
+        <w:t xml:space="preserve"> </w:t>
       </w:r>
       <w:proofErr w:type="spellStart"/>
       <w:r>
@@ -869,7 +959,7 @@
           <w:sz w:val="24"/>
           <w:szCs w:val="24"/>
         </w:rPr>
-        <w:t>System.exit</w:t>
+        <w:t>AboutBox.show</w:t>
       </w:r>
       <w:proofErr w:type="spellEnd"/>
       <w:r>
@@ -878,50 +968,7 @@
           <w:sz w:val="24"/>
           <w:szCs w:val="24"/>
         </w:rPr>
-        <w:t xml:space="preserve">(n) from </w:t>
-      </w:r>
-      <w:proofErr w:type="spellStart"/>
-      <w:r>
-        <w:rPr>
-          <w:rFonts w:ascii="Times New Roman" w:hAnsi="Times New Roman" w:cs="Times New Roman"/>
-          <w:sz w:val="24"/>
-          <w:szCs w:val="24"/>
-        </w:rPr>
-        <w:t>MenuController</w:t>
-      </w:r>
-      <w:proofErr w:type="spellEnd"/>
-      <w:r>
-        <w:rPr>
-          <w:rFonts w:ascii="Times New Roman" w:hAnsi="Times New Roman" w:cs="Times New Roman"/>
-          <w:sz w:val="24"/>
-          <w:szCs w:val="24"/>
-        </w:rPr>
-        <w:t xml:space="preserve"> to simplify the code.</w:t>
-      </w:r>
-    </w:p>
-    <w:p>
-      <w:pPr>
-        <w:rPr>
-          <w:rFonts w:ascii="Times New Roman" w:hAnsi="Times New Roman" w:cs="Times New Roman"/>
-          <w:sz w:val="24"/>
-          <w:szCs w:val="24"/>
-        </w:rPr>
-      </w:pPr>
-    </w:p>
-    <w:p>
-      <w:pPr>
-        <w:pStyle w:val="Antrat2"/>
-      </w:pPr>
-      <w:r>
-        <w:t xml:space="preserve">Issue 7: </w:t>
-      </w:r>
-      <w:proofErr w:type="spellStart"/>
-      <w:r>
-        <w:t>AboutBox</w:t>
-      </w:r>
-      <w:proofErr w:type="spellEnd"/>
-      <w:r>
-        <w:t xml:space="preserve"> Direct Message Insertion</w:t>
+        <w:t>() directly inserts message and title into the text box, reducing readability and maintainability.</w:t>
       </w:r>
     </w:p>
     <w:p>
@@ -940,33 +987,32 @@
           <w:sz w:val="24"/>
           <w:szCs w:val="24"/>
         </w:rPr>
-        <w:t>Description:</w:t>
-      </w:r>
-      <w:r>
-        <w:rPr>
-          <w:rFonts w:ascii="Times New Roman" w:hAnsi="Times New Roman" w:cs="Times New Roman"/>
-          <w:sz w:val="24"/>
-          <w:szCs w:val="24"/>
-        </w:rPr>
-        <w:t xml:space="preserve"> </w:t>
-      </w:r>
-      <w:proofErr w:type="spellStart"/>
-      <w:r>
-        <w:rPr>
-          <w:rFonts w:ascii="Times New Roman" w:hAnsi="Times New Roman" w:cs="Times New Roman"/>
-          <w:sz w:val="24"/>
-          <w:szCs w:val="24"/>
-        </w:rPr>
-        <w:t>AboutBox.show</w:t>
-      </w:r>
-      <w:proofErr w:type="spellEnd"/>
-      <w:r>
-        <w:rPr>
-          <w:rFonts w:ascii="Times New Roman" w:hAnsi="Times New Roman" w:cs="Times New Roman"/>
-          <w:sz w:val="24"/>
-          <w:szCs w:val="24"/>
-        </w:rPr>
-        <w:t>() directly inserts message and title into the text box, reducing readability and maintainability.</w:t>
+        <w:t>Solution:</w:t>
+      </w:r>
+      <w:r>
+        <w:rPr>
+          <w:rFonts w:ascii="Times New Roman" w:hAnsi="Times New Roman" w:cs="Times New Roman"/>
+          <w:sz w:val="24"/>
+          <w:szCs w:val="24"/>
+        </w:rPr>
+        <w:t xml:space="preserve"> Introduce constants for the title and message to enhance code readability and maintainability. </w:t>
+      </w:r>
+    </w:p>
+    <w:p>
+      <w:pPr>
+        <w:rPr>
+          <w:rFonts w:ascii="Times New Roman" w:hAnsi="Times New Roman" w:cs="Times New Roman"/>
+          <w:sz w:val="24"/>
+          <w:szCs w:val="24"/>
+        </w:rPr>
+      </w:pPr>
+    </w:p>
+    <w:p>
+      <w:pPr>
+        <w:pStyle w:val="Antrat2"/>
+      </w:pPr>
+      <w:r>
+        <w:t>Issue 8: No packages</w:t>
       </w:r>
     </w:p>
     <w:p>
@@ -985,6 +1031,69 @@
           <w:sz w:val="24"/>
           <w:szCs w:val="24"/>
         </w:rPr>
+        <w:t>Description:</w:t>
+      </w:r>
+      <w:r>
+        <w:rPr>
+          <w:rFonts w:ascii="Times New Roman" w:hAnsi="Times New Roman" w:cs="Times New Roman"/>
+          <w:sz w:val="24"/>
+          <w:szCs w:val="24"/>
+        </w:rPr>
+        <w:t xml:space="preserve"> </w:t>
+      </w:r>
+      <w:proofErr w:type="spellStart"/>
+      <w:r>
+        <w:rPr>
+          <w:rFonts w:ascii="Times New Roman" w:hAnsi="Times New Roman" w:cs="Times New Roman"/>
+          <w:sz w:val="24"/>
+          <w:szCs w:val="24"/>
+        </w:rPr>
+        <w:t>JabberPoint</w:t>
+      </w:r>
+      <w:proofErr w:type="spellEnd"/>
+      <w:r>
+        <w:rPr>
+          <w:rFonts w:ascii="Times New Roman" w:hAnsi="Times New Roman" w:cs="Times New Roman"/>
+          <w:sz w:val="24"/>
+          <w:szCs w:val="24"/>
+        </w:rPr>
+        <w:t xml:space="preserve"> currently is not suited for further scaling that </w:t>
+      </w:r>
+      <w:proofErr w:type="gramStart"/>
+      <w:r>
+        <w:rPr>
+          <w:rFonts w:ascii="Times New Roman" w:hAnsi="Times New Roman" w:cs="Times New Roman"/>
+          <w:sz w:val="24"/>
+          <w:szCs w:val="24"/>
+        </w:rPr>
+        <w:t>would</w:t>
+      </w:r>
+      <w:proofErr w:type="gramEnd"/>
+      <w:r>
+        <w:rPr>
+          <w:rFonts w:ascii="Times New Roman" w:hAnsi="Times New Roman" w:cs="Times New Roman"/>
+          <w:sz w:val="24"/>
+          <w:szCs w:val="24"/>
+        </w:rPr>
+        <w:t xml:space="preserve"> due to everything being jammed into a single folder.</w:t>
+      </w:r>
+    </w:p>
+    <w:p>
+      <w:pPr>
+        <w:rPr>
+          <w:rFonts w:ascii="Times New Roman" w:hAnsi="Times New Roman" w:cs="Times New Roman"/>
+          <w:sz w:val="24"/>
+          <w:szCs w:val="24"/>
+        </w:rPr>
+      </w:pPr>
+      <w:r>
+        <w:rPr>
+          <w:rFonts w:ascii="Times New Roman" w:hAnsi="Times New Roman" w:cs="Times New Roman"/>
+          <w:b/>
+          <w:bCs/>
+          <w:sz w:val="24"/>
+          <w:szCs w:val="24"/>
+        </w:rPr>
         <w:t>Solution:</w:t>
       </w:r>
       <w:r>
@@ -993,7 +1102,15 @@
           <w:sz w:val="24"/>
           <w:szCs w:val="24"/>
         </w:rPr>
-        <w:t xml:space="preserve"> Introduce constants for the title and message to enhance code readability and maintainability. </w:t>
+        <w:t xml:space="preserve"> </w:t>
+      </w:r>
+      <w:r>
+        <w:rPr>
+          <w:rFonts w:ascii="Times New Roman" w:hAnsi="Times New Roman" w:cs="Times New Roman"/>
+          <w:sz w:val="24"/>
+          <w:szCs w:val="24"/>
+        </w:rPr>
+        <w:t>Distribute all classes into packages for better understanding of the application and easier scalability.</w:t>
       </w:r>
     </w:p>
     <w:p>
@@ -1038,7 +1155,7 @@
 </file>
 
 <file path=word/numbering.xml><?xml version="1.0" encoding="utf-8"?>
-<w:numbering xmlns:wpc="http://schemas.microsoft.com/office/word/2010/wordprocessingCanvas" xmlns:cx="http://schemas.microsoft.com/office/drawing/2014/chartex" xmlns:cx1="http://schemas.microsoft.com/office/drawing/2015/9/8/chartex" xmlns:cx2="http://schemas.microsoft.com/office/drawing/2015/10/21/chartex" xmlns:cx3="http://schemas.microsoft.com/office/drawing/2016/5/9/chartex" xmlns:cx4="http://schemas.microsoft.com/office/drawing/2016/5/10/chartex" xmlns:cx5="http://schemas.microsoft.com/office/drawing/2016/5/11/chartex" xmlns:cx6="http://schemas.microsoft.com/office/drawing/2016/5/12/chartex" xmlns:cx7="http://schemas.microsoft.com/office/drawing/2016/5/13/chartex" xmlns:cx8="http://schemas.microsoft.com/office/drawing/2016/5/14/chartex" xmlns:mc="http://schemas.openxmlformats.org/markup-compatibility/2006" xmlns:aink="http://schemas.microsoft.com/office/drawing/2016/ink" xmlns:am3d="http://schemas.microsoft.com/office/drawing/2017/model3d" xmlns:o="urn:schemas-microsoft-com:office:office" xmlns:oel="http://schemas.microsoft.com/office/2019/extlst" xmlns:r="http://schemas.openxmlformats.org/officeDocument/2006/relationships" xmlns:m="http://schemas.openxmlformats.org/officeDocument/2006/math" xmlns:v="urn:schemas-microsoft-com:vml" xmlns:wp14="http://schemas.microsoft.com/office/word/2010/wordprocessingDrawing" xmlns:wp="http://schemas.openxmlformats.org/drawingml/2006/wordprocessingDrawing" xmlns:w10="urn:schemas-microsoft-com:office:word" xmlns:w="http://schemas.openxmlformats.org/wordprocessingml/2006/main" xmlns:w14="http://schemas.microsoft.com/office/word/2010/wordml" xmlns:w15="http://schemas.microsoft.com/office/word/2012/wordml" xmlns:w16cex="http://schemas.microsoft.com/office/word/2018/wordml/cex" xmlns:w16cid="http://schemas.microsoft.com/office/word/2016/wordml/cid" xmlns:w16="http://schemas.microsoft.com/office/word/2018/wordml" xmlns:w16sdtdh="http://schemas.microsoft.com/office/word/2020/wordml/sdtdatahash" xmlns:w16se="http://schemas.microsoft.com/office/word/2015/wordml/symex" xmlns:wpg="http://schemas.microsoft.com/office/word/2010/wordprocessingGroup" xmlns:wpi="http://schemas.microsoft.com/office/word/2010/wordprocessingInk" xmlns:wne="http://schemas.microsoft.com/office/word/2006/wordml" xmlns:wps="http://schemas.microsoft.com/office/word/2010/wordprocessingShape" mc:Ignorable="w14 w15 w16se w16cid w16 w16cex w16sdtdh wp14">
+<w:numbering xmlns:wpc="http://schemas.microsoft.com/office/word/2010/wordprocessingCanvas" xmlns:cx="http://schemas.microsoft.com/office/drawing/2014/chartex" xmlns:cx1="http://schemas.microsoft.com/office/drawing/2015/9/8/chartex" xmlns:cx2="http://schemas.microsoft.com/office/drawing/2015/10/21/chartex" xmlns:cx3="http://schemas.microsoft.com/office/drawing/2016/5/9/chartex" xmlns:cx4="http://schemas.microsoft.com/office/drawing/2016/5/10/chartex" xmlns:cx5="http://schemas.microsoft.com/office/drawing/2016/5/11/chartex" xmlns:cx6="http://schemas.microsoft.com/office/drawing/2016/5/12/chartex" xmlns:cx7="http://schemas.microsoft.com/office/drawing/2016/5/13/chartex" xmlns:cx8="http://schemas.microsoft.com/office/drawing/2016/5/14/chartex" xmlns:mc="http://schemas.openxmlformats.org/markup-compatibility/2006" xmlns:aink="http://schemas.microsoft.com/office/drawing/2016/ink" xmlns:am3d="http://schemas.microsoft.com/office/drawing/2017/model3d" xmlns:o="urn:schemas-microsoft-com:office:office" xmlns:oel="http://schemas.microsoft.com/office/2019/extlst" xmlns:r="http://schemas.openxmlformats.org/officeDocument/2006/relationships" xmlns:m="http://schemas.openxmlformats.org/officeDocument/2006/math" xmlns:v="urn:schemas-microsoft-com:vml" xmlns:wp14="http://schemas.microsoft.com/office/word/2010/wordprocessingDrawing" xmlns:wp="http://schemas.openxmlformats.org/drawingml/2006/wordprocessingDrawing" xmlns:w10="urn:schemas-microsoft-com:office:word" xmlns:w="http://schemas.openxmlformats.org/wordprocessingml/2006/main" xmlns:w14="http://schemas.microsoft.com/office/word/2010/wordml" xmlns:w15="http://schemas.microsoft.com/office/word/2012/wordml" xmlns:w16cex="http://schemas.microsoft.com/office/word/2018/wordml/cex" xmlns:w16cid="http://schemas.microsoft.com/office/word/2016/wordml/cid" xmlns:w16="http://schemas.microsoft.com/office/word/2018/wordml" xmlns:w16du="http://schemas.microsoft.com/office/word/2023/wordml/word16du" xmlns:w16sdtdh="http://schemas.microsoft.com/office/word/2020/wordml/sdtdatahash" xmlns:w16se="http://schemas.microsoft.com/office/word/2015/wordml/symex" xmlns:wpg="http://schemas.microsoft.com/office/word/2010/wordprocessingGroup" xmlns:wpi="http://schemas.microsoft.com/office/word/2010/wordprocessingInk" xmlns:wne="http://schemas.microsoft.com/office/word/2006/wordml" xmlns:wps="http://schemas.microsoft.com/office/word/2010/wordprocessingShape" mc:Ignorable="w14 w15 w16se w16cid w16 w16cex w16sdtdh w16du wp14">
   <w:abstractNum w:abstractNumId="0" w15:restartNumberingAfterBreak="0">
     <w:nsid w:val="41906387"/>
     <w:multiLevelType w:val="hybridMultilevel"/>
@@ -1128,14 +1245,14 @@
       </w:pPr>
     </w:lvl>
   </w:abstractNum>
-  <w:num w:numId="1" w16cid:durableId="275841177">
+  <w:num w:numId="1" w16cid:durableId="333076452">
     <w:abstractNumId w:val="0"/>
   </w:num>
 </w:numbering>
 </file>
 
 <file path=word/styles.xml><?xml version="1.0" encoding="utf-8"?>
-<w:styles xmlns:mc="http://schemas.openxmlformats.org/markup-compatibility/2006" xmlns:r="http://schemas.openxmlformats.org/officeDocument/2006/relationships" xmlns:w="http://schemas.openxmlformats.org/wordprocessingml/2006/main" xmlns:w14="http://schemas.microsoft.com/office/word/2010/wordml" xmlns:w15="http://schemas.microsoft.com/office/word/2012/wordml" xmlns:w16cex="http://schemas.microsoft.com/office/word/2018/wordml/cex" xmlns:w16cid="http://schemas.microsoft.com/office/word/2016/wordml/cid" xmlns:w16="http://schemas.microsoft.com/office/word/2018/wordml" xmlns:w16sdtdh="http://schemas.microsoft.com/office/word/2020/wordml/sdtdatahash" xmlns:w16se="http://schemas.microsoft.com/office/word/2015/wordml/symex" mc:Ignorable="w14 w15 w16se w16cid w16 w16cex w16sdtdh">
+<w:styles xmlns:mc="http://schemas.openxmlformats.org/markup-compatibility/2006" xmlns:r="http://schemas.openxmlformats.org/officeDocument/2006/relationships" xmlns:w="http://schemas.openxmlformats.org/wordprocessingml/2006/main" xmlns:w14="http://schemas.microsoft.com/office/word/2010/wordml" xmlns:w15="http://schemas.microsoft.com/office/word/2012/wordml" xmlns:w16cex="http://schemas.microsoft.com/office/word/2018/wordml/cex" xmlns:w16cid="http://schemas.microsoft.com/office/word/2016/wordml/cid" xmlns:w16="http://schemas.microsoft.com/office/word/2018/wordml" xmlns:w16du="http://schemas.microsoft.com/office/word/2023/wordml/word16du" xmlns:w16sdtdh="http://schemas.microsoft.com/office/word/2020/wordml/sdtdatahash" xmlns:w16se="http://schemas.microsoft.com/office/word/2015/wordml/symex" mc:Ignorable="w14 w15 w16se w16cid w16 w16cex w16sdtdh w16du">
   <w:docDefaults>
     <w:rPrDefault>
       <w:rPr>

</xml_diff>